<commit_message>
obj function alg hw2
</commit_message>
<xml_diff>
--- a/HW3/TableHW3-Python.docx
+++ b/HW3/TableHW3-Python.docx
@@ -222,11 +222,11 @@
         <w:tblLook w:val="04a0" w:noHBand="0" w:noVBand="1" w:firstColumn="1" w:lastRow="0" w:lastColumn="0" w:firstRow="1"/>
       </w:tblPr>
       <w:tblGrid>
-        <w:gridCol w:w="4246"/>
-        <w:gridCol w:w="1419"/>
-        <w:gridCol w:w="1417"/>
+        <w:gridCol w:w="4245"/>
+        <w:gridCol w:w="1420"/>
         <w:gridCol w:w="1416"/>
-        <w:gridCol w:w="1420"/>
+        <w:gridCol w:w="1416"/>
+        <w:gridCol w:w="1421"/>
       </w:tblGrid>
       <w:tr>
         <w:trPr>
@@ -234,7 +234,7 @@
         </w:trPr>
         <w:tc>
           <w:tcPr>
-            <w:tcW w:w="4246" w:type="dxa"/>
+            <w:tcW w:w="4245" w:type="dxa"/>
             <w:tcBorders/>
           </w:tcPr>
           <w:p>
@@ -265,7 +265,7 @@
         </w:tc>
         <w:tc>
           <w:tcPr>
-            <w:tcW w:w="1419" w:type="dxa"/>
+            <w:tcW w:w="1420" w:type="dxa"/>
             <w:tcBorders/>
           </w:tcPr>
           <w:p>
@@ -313,7 +313,7 @@
         </w:tc>
         <w:tc>
           <w:tcPr>
-            <w:tcW w:w="1417" w:type="dxa"/>
+            <w:tcW w:w="1416" w:type="dxa"/>
             <w:tcBorders/>
           </w:tcPr>
           <w:p>
@@ -409,7 +409,7 @@
         </w:tc>
         <w:tc>
           <w:tcPr>
-            <w:tcW w:w="1420" w:type="dxa"/>
+            <w:tcW w:w="1421" w:type="dxa"/>
             <w:tcBorders/>
           </w:tcPr>
           <w:p>
@@ -472,7 +472,7 @@
         </w:trPr>
         <w:tc>
           <w:tcPr>
-            <w:tcW w:w="4246" w:type="dxa"/>
+            <w:tcW w:w="4245" w:type="dxa"/>
             <w:tcBorders/>
           </w:tcPr>
           <w:p>
@@ -498,7 +498,7 @@
         </w:tc>
         <w:tc>
           <w:tcPr>
-            <w:tcW w:w="1419" w:type="dxa"/>
+            <w:tcW w:w="1420" w:type="dxa"/>
             <w:tcBorders/>
           </w:tcPr>
           <w:p>
@@ -522,7 +522,7 @@
         </w:tc>
         <w:tc>
           <w:tcPr>
-            <w:tcW w:w="1417" w:type="dxa"/>
+            <w:tcW w:w="1416" w:type="dxa"/>
             <w:tcBorders/>
           </w:tcPr>
           <w:p>
@@ -570,7 +570,7 @@
         </w:tc>
         <w:tc>
           <w:tcPr>
-            <w:tcW w:w="1420" w:type="dxa"/>
+            <w:tcW w:w="1421" w:type="dxa"/>
             <w:tcBorders/>
           </w:tcPr>
           <w:p>
@@ -599,7 +599,7 @@
         </w:trPr>
         <w:tc>
           <w:tcPr>
-            <w:tcW w:w="4246" w:type="dxa"/>
+            <w:tcW w:w="4245" w:type="dxa"/>
             <w:tcBorders/>
           </w:tcPr>
           <w:p>
@@ -625,7 +625,7 @@
         </w:tc>
         <w:tc>
           <w:tcPr>
-            <w:tcW w:w="1419" w:type="dxa"/>
+            <w:tcW w:w="1420" w:type="dxa"/>
             <w:tcBorders/>
           </w:tcPr>
           <w:p>
@@ -649,7 +649,7 @@
         </w:tc>
         <w:tc>
           <w:tcPr>
-            <w:tcW w:w="1417" w:type="dxa"/>
+            <w:tcW w:w="1416" w:type="dxa"/>
             <w:tcBorders/>
           </w:tcPr>
           <w:p>
@@ -697,7 +697,7 @@
         </w:tc>
         <w:tc>
           <w:tcPr>
-            <w:tcW w:w="1420" w:type="dxa"/>
+            <w:tcW w:w="1421" w:type="dxa"/>
             <w:tcBorders/>
           </w:tcPr>
           <w:p>
@@ -726,7 +726,7 @@
         </w:trPr>
         <w:tc>
           <w:tcPr>
-            <w:tcW w:w="4246" w:type="dxa"/>
+            <w:tcW w:w="4245" w:type="dxa"/>
             <w:tcBorders/>
           </w:tcPr>
           <w:p>
@@ -752,7 +752,7 @@
         </w:tc>
         <w:tc>
           <w:tcPr>
-            <w:tcW w:w="1419" w:type="dxa"/>
+            <w:tcW w:w="1420" w:type="dxa"/>
             <w:tcBorders/>
           </w:tcPr>
           <w:p>
@@ -776,7 +776,7 @@
         </w:tc>
         <w:tc>
           <w:tcPr>
-            <w:tcW w:w="1417" w:type="dxa"/>
+            <w:tcW w:w="1416" w:type="dxa"/>
             <w:tcBorders/>
           </w:tcPr>
           <w:p>
@@ -824,7 +824,7 @@
         </w:tc>
         <w:tc>
           <w:tcPr>
-            <w:tcW w:w="1420" w:type="dxa"/>
+            <w:tcW w:w="1421" w:type="dxa"/>
             <w:tcBorders/>
           </w:tcPr>
           <w:p>
@@ -853,7 +853,7 @@
         </w:trPr>
         <w:tc>
           <w:tcPr>
-            <w:tcW w:w="4246" w:type="dxa"/>
+            <w:tcW w:w="4245" w:type="dxa"/>
             <w:tcBorders/>
           </w:tcPr>
           <w:p>
@@ -907,7 +907,7 @@
         </w:tc>
         <w:tc>
           <w:tcPr>
-            <w:tcW w:w="1419" w:type="dxa"/>
+            <w:tcW w:w="1420" w:type="dxa"/>
             <w:tcBorders/>
           </w:tcPr>
           <w:p>
@@ -931,7 +931,7 @@
         </w:tc>
         <w:tc>
           <w:tcPr>
-            <w:tcW w:w="1417" w:type="dxa"/>
+            <w:tcW w:w="1416" w:type="dxa"/>
             <w:tcBorders/>
           </w:tcPr>
           <w:p>
@@ -979,7 +979,7 @@
         </w:tc>
         <w:tc>
           <w:tcPr>
-            <w:tcW w:w="1420" w:type="dxa"/>
+            <w:tcW w:w="1421" w:type="dxa"/>
             <w:tcBorders/>
           </w:tcPr>
           <w:p>
@@ -1008,7 +1008,7 @@
         </w:trPr>
         <w:tc>
           <w:tcPr>
-            <w:tcW w:w="4246" w:type="dxa"/>
+            <w:tcW w:w="4245" w:type="dxa"/>
             <w:tcBorders/>
           </w:tcPr>
           <w:p>
@@ -1034,7 +1034,7 @@
         </w:tc>
         <w:tc>
           <w:tcPr>
-            <w:tcW w:w="1419" w:type="dxa"/>
+            <w:tcW w:w="1420" w:type="dxa"/>
             <w:tcBorders/>
           </w:tcPr>
           <w:p>
@@ -1058,7 +1058,7 @@
         </w:tc>
         <w:tc>
           <w:tcPr>
-            <w:tcW w:w="1417" w:type="dxa"/>
+            <w:tcW w:w="1416" w:type="dxa"/>
             <w:tcBorders/>
           </w:tcPr>
           <w:p>
@@ -1106,7 +1106,7 @@
         </w:tc>
         <w:tc>
           <w:tcPr>
-            <w:tcW w:w="1420" w:type="dxa"/>
+            <w:tcW w:w="1421" w:type="dxa"/>
             <w:tcBorders/>
           </w:tcPr>
           <w:p>
@@ -1612,7 +1612,7 @@
                 <w:color w:val="000000" w:themeColor="text1"/>
                 <w:lang w:val="en-US"/>
               </w:rPr>
-              <w:t>11.641070784081673</w:t>
+              <w:t>11.576939707884812</w:t>
             </w:r>
           </w:p>
         </w:tc>

</xml_diff>